<commit_message>
Added instructor note to not use ChefDK 0.9.0
</commit_message>
<xml_diff>
--- a/08-workstation-installation.docx
+++ b/08-workstation-installation.docx
@@ -6,19 +6,19 @@
       <w:pPr>
         <w:pStyle w:val="Heading2"/>
       </w:pPr>
+      <w:r>
+        <w:t>8: Workstation Insta</w:t>
+      </w:r>
       <w:bookmarkStart w:id="0" w:name="_GoBack"/>
       <w:bookmarkEnd w:id="0"/>
       <w:r>
-        <w:t xml:space="preserve">8: </w:t>
-      </w:r>
-      <w:r>
-        <w:t>Workstation Installation</w:t>
-      </w:r>
-    </w:p>
-    <w:p/>
-    <w:p>
-      <w:r>
-        <w:object w:dxaOrig="12805" w:dyaOrig="7189">
+        <w:t>llation</w:t>
+      </w:r>
+    </w:p>
+    <w:p/>
+    <w:p>
+      <w:r>
+        <w:object w:dxaOrig="12771" w:dyaOrig="7200">
           <v:shapetype id="_x0000_t75" coordsize="21600,21600" o:spt="75" o:preferrelative="t" path="m@4@5l@4@11@9@11@9@5xe" filled="f" stroked="f">
             <v:stroke joinstyle="miter"/>
             <v:formulas>
@@ -38,7 +38,7 @@
             <v:path o:extrusionok="f" gradientshapeok="t" o:connecttype="rect"/>
             <o:lock v:ext="edit" aspectratio="t"/>
           </v:shapetype>
-          <v:shape id="_x0000_i1025" type="#_x0000_t75" style="width:480.2pt;height:270.45pt" o:ole="" o:bordertopcolor="this" o:borderleftcolor="this" o:borderbottomcolor="this" o:borderrightcolor="this">
+          <v:shape id="_x0000_i1025" type="#_x0000_t75" style="width:478.95pt;height:269.85pt" o:ole="" o:bordertopcolor="this" o:borderleftcolor="this" o:borderbottomcolor="this" o:borderrightcolor="this">
             <v:imagedata r:id="rId7" o:title=""/>
             <w10:bordertop type="single" width="4" shadow="t"/>
             <w10:borderleft type="single" width="4" shadow="t"/>
@@ -68,8 +68,8 @@
     <w:p/>
     <w:p>
       <w:r>
-        <w:object w:dxaOrig="12805" w:dyaOrig="7189">
-          <v:shape id="_x0000_i1026" type="#_x0000_t75" style="width:480.2pt;height:270.45pt" o:ole="" o:bordertopcolor="this" o:borderleftcolor="this" o:borderbottomcolor="this" o:borderrightcolor="this">
+        <w:object w:dxaOrig="12771" w:dyaOrig="7200">
+          <v:shape id="_x0000_i1026" type="#_x0000_t75" style="width:478.95pt;height:269.85pt" o:ole="" o:bordertopcolor="this" o:borderleftcolor="this" o:borderbottomcolor="this" o:borderrightcolor="this">
             <v:imagedata r:id="rId9" o:title=""/>
             <w10:bordertop type="single" width="4" shadow="t"/>
             <w10:borderleft type="single" width="4" shadow="t"/>
@@ -83,7 +83,6 @@
         </w:object>
       </w:r>
     </w:p>
-    <w:p/>
     <w:p>
       <w:r>
         <w:t>We have been doing a lot of great work with Chef on this remote workstation that we have provided for you.</w:t>
@@ -111,8 +110,8 @@
     <w:p/>
     <w:p>
       <w:r>
-        <w:object w:dxaOrig="12805" w:dyaOrig="7189">
-          <v:shape id="_x0000_i1027" type="#_x0000_t75" style="width:480.2pt;height:270.45pt" o:ole="" o:bordertopcolor="this" o:borderleftcolor="this" o:borderbottomcolor="this" o:borderrightcolor="this">
+        <w:object w:dxaOrig="12771" w:dyaOrig="7200">
+          <v:shape id="_x0000_i1027" type="#_x0000_t75" style="width:478.95pt;height:269.85pt" o:ole="" o:bordertopcolor="this" o:borderleftcolor="this" o:borderbottomcolor="this" o:borderrightcolor="this">
             <v:imagedata r:id="rId11" o:title=""/>
             <w10:bordertop type="single" width="4" shadow="t"/>
             <w10:borderleft type="single" width="4" shadow="t"/>
@@ -167,8 +166,8 @@
     <w:p/>
     <w:p>
       <w:r>
-        <w:object w:dxaOrig="12805" w:dyaOrig="7189">
-          <v:shape id="_x0000_i1028" type="#_x0000_t75" style="width:480.2pt;height:270.45pt" o:ole="" o:bordertopcolor="this" o:borderleftcolor="this" o:borderbottomcolor="this" o:borderrightcolor="this">
+        <w:object w:dxaOrig="12771" w:dyaOrig="7200">
+          <v:shape id="_x0000_i1028" type="#_x0000_t75" style="width:478.95pt;height:269.85pt" o:ole="" o:bordertopcolor="this" o:borderleftcolor="this" o:borderbottomcolor="this" o:borderrightcolor="this">
             <v:imagedata r:id="rId13" o:title=""/>
             <w10:bordertop type="single" width="4" shadow="t"/>
             <w10:borderleft type="single" width="4" shadow="t"/>
@@ -198,17 +197,37 @@
     <w:p>
       <w:pPr>
         <w:rPr>
-          <w:rFonts w:hAnsi="Arial"/>
+          <w:b/>
           <w:vanish/>
         </w:rPr>
       </w:pPr>
       <w:r>
         <w:rPr>
-          <w:rFonts w:hAnsi="Arial"/>
           <w:vanish/>
         </w:rPr>
         <w:t>Instructor Note: Prior to attending this course they may have received correspondence that informed them to setup the ChefDK on their systems. It is possible that they did not and this slides acts as a good reminder to ensure that they have the necessary tools before continuing on to the next section.</w:t>
       </w:r>
+      <w:r>
+        <w:rPr>
+          <w:b/>
+          <w:vanish/>
+        </w:rPr>
+        <w:t xml:space="preserve"> IMPORTANT: This course requires ChefDK version 0.8.1. If you use a later version such as 0.9.0, the exercises and labs won</w:t>
+      </w:r>
+      <w:r>
+        <w:rPr>
+          <w:b/>
+          <w:vanish/>
+        </w:rPr>
+        <w:t>’</w:t>
+      </w:r>
+      <w:r>
+        <w:rPr>
+          <w:b/>
+          <w:vanish/>
+        </w:rPr>
+        <w:t>t work properly.</w:t>
+      </w:r>
     </w:p>
     <w:p/>
     <w:p/>
@@ -226,8 +245,8 @@
     <w:p/>
     <w:p>
       <w:r>
-        <w:object w:dxaOrig="12805" w:dyaOrig="7189">
-          <v:shape id="_x0000_i1029" type="#_x0000_t75" style="width:480.2pt;height:270.45pt" o:ole="" o:bordertopcolor="this" o:borderleftcolor="this" o:borderbottomcolor="this" o:borderrightcolor="this">
+        <w:object w:dxaOrig="12771" w:dyaOrig="7200">
+          <v:shape id="_x0000_i1029" type="#_x0000_t75" style="width:478.95pt;height:269.85pt" o:ole="" o:bordertopcolor="this" o:borderleftcolor="this" o:borderbottomcolor="this" o:borderrightcolor="this">
             <v:imagedata r:id="rId15" o:title=""/>
             <w10:bordertop type="single" width="4" shadow="t"/>
             <w10:borderleft type="single" width="4" shadow="t"/>
@@ -276,8 +295,8 @@
     <w:p/>
     <w:p>
       <w:r>
-        <w:object w:dxaOrig="12805" w:dyaOrig="7189">
-          <v:shape id="_x0000_i1030" type="#_x0000_t75" style="width:480.2pt;height:270.45pt" o:ole="" o:bordertopcolor="this" o:borderleftcolor="this" o:borderbottomcolor="this" o:borderrightcolor="this">
+        <w:object w:dxaOrig="12771" w:dyaOrig="7200">
+          <v:shape id="_x0000_i1030" type="#_x0000_t75" style="width:478.95pt;height:269.85pt" o:ole="" o:bordertopcolor="this" o:borderleftcolor="this" o:borderbottomcolor="this" o:borderrightcolor="this">
             <v:imagedata r:id="rId17" o:title=""/>
             <w10:bordertop type="single" width="4" shadow="t"/>
             <w10:borderleft type="single" width="4" shadow="t"/>
@@ -325,8 +344,8 @@
     <w:p/>
     <w:p>
       <w:r>
-        <w:object w:dxaOrig="12805" w:dyaOrig="7189">
-          <v:shape id="_x0000_i1031" type="#_x0000_t75" style="width:480.2pt;height:270.45pt" o:ole="" o:bordertopcolor="this" o:borderleftcolor="this" o:borderbottomcolor="this" o:borderrightcolor="this">
+        <w:object w:dxaOrig="12771" w:dyaOrig="7200">
+          <v:shape id="_x0000_i1031" type="#_x0000_t75" style="width:478.95pt;height:269.85pt" o:ole="" o:bordertopcolor="this" o:borderleftcolor="this" o:borderbottomcolor="this" o:borderrightcolor="this">
             <v:imagedata r:id="rId19" o:title=""/>
             <w10:bordertop type="single" width="4" shadow="t"/>
             <w10:borderleft type="single" width="4" shadow="t"/>
@@ -368,8 +387,8 @@
     <w:p/>
     <w:p>
       <w:r>
-        <w:object w:dxaOrig="12805" w:dyaOrig="7189">
-          <v:shape id="_x0000_i1032" type="#_x0000_t75" style="width:480.2pt;height:270.45pt" o:ole="" o:bordertopcolor="this" o:borderleftcolor="this" o:borderbottomcolor="this" o:borderrightcolor="this">
+        <w:object w:dxaOrig="12771" w:dyaOrig="7200">
+          <v:shape id="_x0000_i1032" type="#_x0000_t75" style="width:478.95pt;height:269.85pt" o:ole="" o:bordertopcolor="this" o:borderleftcolor="this" o:borderbottomcolor="this" o:borderrightcolor="this">
             <v:imagedata r:id="rId21" o:title=""/>
             <w10:bordertop type="single" width="4" shadow="t"/>
             <w10:borderleft type="single" width="4" shadow="t"/>
@@ -418,8 +437,8 @@
     <w:p/>
     <w:p>
       <w:r>
-        <w:object w:dxaOrig="12805" w:dyaOrig="7189">
-          <v:shape id="_x0000_i1033" type="#_x0000_t75" style="width:480.2pt;height:270.45pt" o:ole="" o:bordertopcolor="this" o:borderleftcolor="this" o:borderbottomcolor="this" o:borderrightcolor="this">
+        <w:object w:dxaOrig="12771" w:dyaOrig="7200">
+          <v:shape id="_x0000_i1033" type="#_x0000_t75" style="width:478.95pt;height:269.85pt" o:ole="" o:bordertopcolor="this" o:borderleftcolor="this" o:borderbottomcolor="this" o:borderrightcolor="this">
             <v:imagedata r:id="rId23" o:title=""/>
             <w10:bordertop type="single" width="4" shadow="t"/>
             <w10:borderleft type="single" width="4" shadow="t"/>
@@ -471,8 +490,8 @@
     <w:p/>
     <w:p>
       <w:r>
-        <w:object w:dxaOrig="12805" w:dyaOrig="7189">
-          <v:shape id="_x0000_i1034" type="#_x0000_t75" style="width:480.2pt;height:270.45pt" o:ole="" o:bordertopcolor="this" o:borderleftcolor="this" o:borderbottomcolor="this" o:borderrightcolor="this">
+        <w:object w:dxaOrig="12771" w:dyaOrig="7200">
+          <v:shape id="_x0000_i1034" type="#_x0000_t75" style="width:478.95pt;height:269.85pt" o:ole="" o:bordertopcolor="this" o:borderleftcolor="this" o:borderbottomcolor="this" o:borderrightcolor="this">
             <v:imagedata r:id="rId25" o:title=""/>
             <w10:bordertop type="single" width="4" shadow="t"/>
             <w10:borderleft type="single" width="4" shadow="t"/>
@@ -514,8 +533,8 @@
     <w:p/>
     <w:p>
       <w:r>
-        <w:object w:dxaOrig="12805" w:dyaOrig="7189">
-          <v:shape id="_x0000_i1035" type="#_x0000_t75" style="width:480.2pt;height:270.45pt" o:ole="" o:bordertopcolor="this" o:borderleftcolor="this" o:borderbottomcolor="this" o:borderrightcolor="this">
+        <w:object w:dxaOrig="12771" w:dyaOrig="7200">
+          <v:shape id="_x0000_i1035" type="#_x0000_t75" style="width:478.95pt;height:269.85pt" o:ole="" o:bordertopcolor="this" o:borderleftcolor="this" o:borderbottomcolor="this" o:borderrightcolor="this">
             <v:imagedata r:id="rId27" o:title=""/>
             <w10:bordertop type="single" width="4" shadow="t"/>
             <w10:borderleft type="single" width="4" shadow="t"/>
@@ -558,8 +577,8 @@
     <w:p/>
     <w:p>
       <w:r>
-        <w:object w:dxaOrig="12805" w:dyaOrig="7189">
-          <v:shape id="_x0000_i1036" type="#_x0000_t75" style="width:480.2pt;height:270.45pt" o:ole="" o:bordertopcolor="this" o:borderleftcolor="this" o:borderbottomcolor="this" o:borderrightcolor="this">
+        <w:object w:dxaOrig="12771" w:dyaOrig="7200">
+          <v:shape id="_x0000_i1036" type="#_x0000_t75" style="width:478.95pt;height:269.85pt" o:ole="" o:bordertopcolor="this" o:borderleftcolor="this" o:borderbottomcolor="this" o:borderrightcolor="this">
             <v:imagedata r:id="rId29" o:title=""/>
             <w10:bordertop type="single" width="4" shadow="t"/>
             <w10:borderleft type="single" width="4" shadow="t"/>
@@ -630,6 +649,12 @@
   <w:p>
     <w:pPr>
       <w:pStyle w:val="Header"/>
+      <w:rPr>
+        <w:rFonts w:asciiTheme="minorHAnsi" w:cstheme="minorBidi"/>
+        <w:kern w:val="0"/>
+        <w:sz w:val="22"/>
+        <w:szCs w:val="22"/>
+      </w:rPr>
     </w:pPr>
     <w:r>
       <w:t>Chef Software Inc.</w:t>
@@ -641,6 +666,11 @@
       <w:tab/>
       <w:t>Chef Essentials</w:t>
     </w:r>
+  </w:p>
+  <w:p>
+    <w:pPr>
+      <w:pStyle w:val="Header"/>
+    </w:pPr>
   </w:p>
 </w:hdr>
 </file>
@@ -1070,13 +1100,12 @@
   <w:style w:type="paragraph" w:default="1" w:styleId="Normal">
     <w:name w:val="Normal"/>
     <w:qFormat/>
-    <w:rsid w:val="00206174"/>
+    <w:rsid w:val="00B6653C"/>
     <w:pPr>
       <w:autoSpaceDE w:val="0"/>
       <w:autoSpaceDN w:val="0"/>
       <w:adjustRightInd w:val="0"/>
       <w:spacing w:after="0" w:line="240" w:lineRule="auto"/>
-      <w:jc w:val="both"/>
     </w:pPr>
     <w:rPr>
       <w:rFonts w:ascii="Arial" w:hAnsi="Times New Roman" w:cs="Arial"/>
@@ -1206,7 +1235,7 @@
     <w:link w:val="HeaderChar"/>
     <w:uiPriority w:val="99"/>
     <w:unhideWhenUsed/>
-    <w:rsid w:val="000109E7"/>
+    <w:rsid w:val="00F63F56"/>
     <w:pPr>
       <w:tabs>
         <w:tab w:val="center" w:pos="4680"/>
@@ -1219,10 +1248,11 @@
     <w:basedOn w:val="DefaultParagraphFont"/>
     <w:link w:val="Header"/>
     <w:uiPriority w:val="99"/>
-    <w:rsid w:val="000109E7"/>
+    <w:rsid w:val="00F63F56"/>
     <w:rPr>
       <w:rFonts w:ascii="Arial" w:hAnsi="Times New Roman" w:cs="Arial"/>
       <w:kern w:val="24"/>
+      <w:sz w:val="24"/>
       <w:szCs w:val="24"/>
     </w:rPr>
   </w:style>
@@ -1232,7 +1262,7 @@
     <w:link w:val="FooterChar"/>
     <w:uiPriority w:val="99"/>
     <w:unhideWhenUsed/>
-    <w:rsid w:val="000109E7"/>
+    <w:rsid w:val="00F63F56"/>
     <w:pPr>
       <w:tabs>
         <w:tab w:val="center" w:pos="4680"/>
@@ -1245,10 +1275,11 @@
     <w:basedOn w:val="DefaultParagraphFont"/>
     <w:link w:val="Footer"/>
     <w:uiPriority w:val="99"/>
-    <w:rsid w:val="000109E7"/>
+    <w:rsid w:val="00F63F56"/>
     <w:rPr>
       <w:rFonts w:ascii="Arial" w:hAnsi="Times New Roman" w:cs="Arial"/>
       <w:kern w:val="24"/>
+      <w:sz w:val="24"/>
       <w:szCs w:val="24"/>
     </w:rPr>
   </w:style>

</xml_diff>